<commit_message>
Insert comments in clsses
</commit_message>
<xml_diff>
--- a/codeComments/controller/ArbitroController.docx
+++ b/codeComments/controller/ArbitroController.docx
@@ -14,6 +14,7 @@
           <w:szCs w:val="28"/>
         </w:rPr>
       </w:pPr>
+      <w:proofErr w:type="spellStart"/>
       <w:r>
         <w:rPr>
           <w:rFonts w:asciiTheme="minorHAnsi" w:hAnsiTheme="minorHAnsi" w:cstheme="minorHAnsi"/>
@@ -22,7 +23,187 @@
           <w:sz w:val="28"/>
           <w:szCs w:val="28"/>
         </w:rPr>
-        <w:t>Classe ArbitroController</w:t>
+        <w:t>Class</w:t>
+      </w:r>
+      <w:proofErr w:type="spellEnd"/>
+      <w:r>
+        <w:rPr>
+          <w:rFonts w:asciiTheme="minorHAnsi" w:hAnsiTheme="minorHAnsi" w:cstheme="minorHAnsi"/>
+          <w:b/>
+          <w:bCs/>
+          <w:sz w:val="28"/>
+          <w:szCs w:val="28"/>
+        </w:rPr>
+        <w:t xml:space="preserve"> </w:t>
+      </w:r>
+      <w:proofErr w:type="spellStart"/>
+      <w:proofErr w:type="gramStart"/>
+      <w:r>
+        <w:rPr>
+          <w:rFonts w:asciiTheme="minorHAnsi" w:hAnsiTheme="minorHAnsi" w:cstheme="minorHAnsi"/>
+          <w:b/>
+          <w:bCs/>
+          <w:sz w:val="28"/>
+          <w:szCs w:val="28"/>
+        </w:rPr>
+        <w:t>ArbitroController</w:t>
+      </w:r>
+      <w:proofErr w:type="spellEnd"/>
+      <w:proofErr w:type="gramEnd"/>
+    </w:p>
+    <w:p>
+      <w:pPr>
+        <w:pStyle w:val="Rodap"/>
+        <w:spacing w:before="120" w:after="120"/>
+        <w:rPr>
+          <w:rFonts w:asciiTheme="minorHAnsi" w:hAnsiTheme="minorHAnsi" w:cstheme="minorHAnsi"/>
+          <w:b/>
+          <w:bCs/>
+          <w:szCs w:val="24"/>
+        </w:rPr>
+      </w:pPr>
+      <w:bookmarkStart w:id="0" w:name="_GoBack"/>
+      <w:bookmarkEnd w:id="0"/>
+    </w:p>
+    <w:p>
+      <w:pPr>
+        <w:pStyle w:val="Rodap"/>
+        <w:spacing w:before="120" w:after="120"/>
+        <w:rPr>
+          <w:rFonts w:asciiTheme="minorHAnsi" w:hAnsiTheme="minorHAnsi" w:cstheme="minorHAnsi"/>
+          <w:b/>
+          <w:bCs/>
+          <w:sz w:val="28"/>
+          <w:szCs w:val="28"/>
+        </w:rPr>
+      </w:pPr>
+      <w:r>
+        <w:rPr>
+          <w:rFonts w:asciiTheme="minorHAnsi" w:hAnsiTheme="minorHAnsi" w:cstheme="minorHAnsi"/>
+          <w:b/>
+          <w:bCs/>
+          <w:sz w:val="28"/>
+          <w:szCs w:val="28"/>
+        </w:rPr>
+        <w:t xml:space="preserve">   </w:t>
+      </w:r>
+      <w:r>
+        <w:rPr>
+          <w:rFonts w:asciiTheme="minorHAnsi" w:hAnsiTheme="minorHAnsi" w:cstheme="minorHAnsi"/>
+          <w:b/>
+          <w:bCs/>
+          <w:sz w:val="28"/>
+          <w:szCs w:val="28"/>
+        </w:rPr>
+        <w:t xml:space="preserve"> </w:t>
+      </w:r>
+      <w:r>
+        <w:rPr>
+          <w:rFonts w:asciiTheme="minorHAnsi" w:hAnsiTheme="minorHAnsi" w:cstheme="minorHAnsi"/>
+          <w:b/>
+          <w:bCs/>
+          <w:sz w:val="28"/>
+          <w:szCs w:val="28"/>
+        </w:rPr>
+        <w:t>Classe responsável p</w:t>
+      </w:r>
+      <w:r>
+        <w:rPr>
+          <w:rFonts w:asciiTheme="minorHAnsi" w:hAnsiTheme="minorHAnsi" w:cstheme="minorHAnsi"/>
+          <w:b/>
+          <w:bCs/>
+          <w:sz w:val="28"/>
+          <w:szCs w:val="28"/>
+        </w:rPr>
+        <w:t xml:space="preserve">or manipular os dados de um arbitro como sei índice de identificação, nome, telefone, </w:t>
+      </w:r>
+      <w:proofErr w:type="spellStart"/>
+      <w:proofErr w:type="gramStart"/>
+      <w:r>
+        <w:rPr>
+          <w:rFonts w:asciiTheme="minorHAnsi" w:hAnsiTheme="minorHAnsi" w:cstheme="minorHAnsi"/>
+          <w:b/>
+          <w:bCs/>
+          <w:sz w:val="28"/>
+          <w:szCs w:val="28"/>
+        </w:rPr>
+        <w:t>cpf</w:t>
+      </w:r>
+      <w:proofErr w:type="spellEnd"/>
+      <w:proofErr w:type="gramEnd"/>
+      <w:r>
+        <w:rPr>
+          <w:rFonts w:asciiTheme="minorHAnsi" w:hAnsiTheme="minorHAnsi" w:cstheme="minorHAnsi"/>
+          <w:b/>
+          <w:bCs/>
+          <w:sz w:val="28"/>
+          <w:szCs w:val="28"/>
+        </w:rPr>
+        <w:t xml:space="preserve">. Podendo excluir, atualizar </w:t>
+      </w:r>
+      <w:proofErr w:type="gramStart"/>
+      <w:r>
+        <w:rPr>
+          <w:rFonts w:asciiTheme="minorHAnsi" w:hAnsiTheme="minorHAnsi" w:cstheme="minorHAnsi"/>
+          <w:b/>
+          <w:bCs/>
+          <w:sz w:val="28"/>
+          <w:szCs w:val="28"/>
+        </w:rPr>
+        <w:t>deletar</w:t>
+      </w:r>
+      <w:proofErr w:type="gramEnd"/>
+      <w:r>
+        <w:rPr>
+          <w:rFonts w:asciiTheme="minorHAnsi" w:hAnsiTheme="minorHAnsi" w:cstheme="minorHAnsi"/>
+          <w:b/>
+          <w:bCs/>
+          <w:sz w:val="28"/>
+          <w:szCs w:val="28"/>
+        </w:rPr>
+        <w:t xml:space="preserve">, </w:t>
+      </w:r>
+      <w:proofErr w:type="spellStart"/>
+      <w:r>
+        <w:rPr>
+          <w:rFonts w:asciiTheme="minorHAnsi" w:hAnsiTheme="minorHAnsi" w:cstheme="minorHAnsi"/>
+          <w:b/>
+          <w:bCs/>
+          <w:sz w:val="28"/>
+          <w:szCs w:val="28"/>
+        </w:rPr>
+        <w:t>armzenar</w:t>
+      </w:r>
+      <w:proofErr w:type="spellEnd"/>
+      <w:r>
+        <w:rPr>
+          <w:rFonts w:asciiTheme="minorHAnsi" w:hAnsiTheme="minorHAnsi" w:cstheme="minorHAnsi"/>
+          <w:b/>
+          <w:bCs/>
+          <w:sz w:val="28"/>
+          <w:szCs w:val="28"/>
+        </w:rPr>
+        <w:t xml:space="preserve"> além </w:t>
+      </w:r>
+      <w:r>
+        <w:rPr>
+          <w:rFonts w:asciiTheme="minorHAnsi" w:hAnsiTheme="minorHAnsi" w:cstheme="minorHAnsi"/>
+          <w:b/>
+          <w:bCs/>
+          <w:sz w:val="28"/>
+          <w:szCs w:val="28"/>
+        </w:rPr>
+        <w:t>de atualizar os dados de um arbitro</w:t>
+      </w:r>
+      <w:r>
+        <w:rPr>
+          <w:rFonts w:asciiTheme="minorHAnsi" w:hAnsiTheme="minorHAnsi" w:cstheme="minorHAnsi"/>
+          <w:b/>
+          <w:bCs/>
+          <w:sz w:val="28"/>
+          <w:szCs w:val="28"/>
+        </w:rPr>
+        <w:t xml:space="preserve">.  </w:t>
       </w:r>
     </w:p>
     <w:p>
@@ -1016,7 +1197,18 @@
                 <w:szCs w:val="24"/>
                 <w:lang w:val="en-US"/>
               </w:rPr>
-              <w:t>Variable responsible for storing the name of the technician found by the function.</w:t>
+              <w:t xml:space="preserve">Variable responsible for storing the name of the technician found by the </w:t>
+            </w:r>
+            <w:r>
+              <w:rPr>
+                <w:rFonts w:cstheme="minorHAnsi"/>
+                <w:bCs/>
+                <w:sz w:val="24"/>
+                <w:szCs w:val="24"/>
+                <w:lang w:val="en-US"/>
+              </w:rPr>
+              <w:lastRenderedPageBreak/>
+              <w:t>function.</w:t>
             </w:r>
           </w:p>
         </w:tc>
@@ -1043,7 +1235,19 @@
                 <w:szCs w:val="24"/>
                 <w:lang w:val="en-US"/>
               </w:rPr>
-              <w:t xml:space="preserve">The name can’t contains number or special </w:t>
+              <w:lastRenderedPageBreak/>
+              <w:t xml:space="preserve">The name can’t contains number or </w:t>
+            </w:r>
+            <w:r>
+              <w:rPr>
+                <w:rFonts w:cstheme="minorHAnsi"/>
+                <w:bCs/>
+                <w:sz w:val="24"/>
+                <w:szCs w:val="24"/>
+                <w:lang w:val="en-US"/>
+              </w:rPr>
+              <w:lastRenderedPageBreak/>
+              <w:t xml:space="preserve">special </w:t>
             </w:r>
             <w:proofErr w:type="spellStart"/>
             <w:r>
@@ -1082,6 +1286,7 @@
                 <w:szCs w:val="24"/>
                 <w:lang w:val="en-US"/>
               </w:rPr>
+              <w:lastRenderedPageBreak/>
               <w:t>String</w:t>
             </w:r>
           </w:p>
@@ -1109,6 +1314,7 @@
                 <w:sz w:val="24"/>
                 <w:szCs w:val="24"/>
               </w:rPr>
+              <w:lastRenderedPageBreak/>
               <w:t>arrayDados['telefone']</w:t>
             </w:r>
           </w:p>
@@ -1219,7 +1425,6 @@
                 <w:sz w:val="24"/>
                 <w:szCs w:val="24"/>
               </w:rPr>
-              <w:lastRenderedPageBreak/>
               <w:t>arrayDados['cpf']</w:t>
             </w:r>
           </w:p>
@@ -2129,8 +2334,6 @@
           <w:szCs w:val="28"/>
         </w:rPr>
       </w:pPr>
-      <w:bookmarkStart w:id="0" w:name="_GoBack"/>
-      <w:bookmarkEnd w:id="0"/>
     </w:p>
     <w:p>
       <w:pPr>

</xml_diff>

<commit_message>
Insert comments in classes(correction)
</commit_message>
<xml_diff>
--- a/codeComments/controller/ArbitroController.docx
+++ b/codeComments/controller/ArbitroController.docx
@@ -57,21 +57,6 @@
         <w:spacing w:before="120" w:after="120"/>
         <w:rPr>
           <w:rFonts w:asciiTheme="minorHAnsi" w:hAnsiTheme="minorHAnsi" w:cstheme="minorHAnsi"/>
-          <w:b/>
-          <w:bCs/>
-          <w:szCs w:val="24"/>
-        </w:rPr>
-      </w:pPr>
-      <w:bookmarkStart w:id="0" w:name="_GoBack"/>
-      <w:bookmarkEnd w:id="0"/>
-    </w:p>
-    <w:p>
-      <w:pPr>
-        <w:pStyle w:val="Rodap"/>
-        <w:spacing w:before="120" w:after="120"/>
-        <w:rPr>
-          <w:rFonts w:asciiTheme="minorHAnsi" w:hAnsiTheme="minorHAnsi" w:cstheme="minorHAnsi"/>
-          <w:b/>
           <w:bCs/>
           <w:sz w:val="28"/>
           <w:szCs w:val="28"/>
@@ -80,83 +65,148 @@
       <w:r>
         <w:rPr>
           <w:rFonts w:asciiTheme="minorHAnsi" w:hAnsiTheme="minorHAnsi" w:cstheme="minorHAnsi"/>
-          <w:b/>
           <w:bCs/>
           <w:sz w:val="28"/>
           <w:szCs w:val="28"/>
         </w:rPr>
-        <w:t xml:space="preserve">   </w:t>
+        <w:t xml:space="preserve">    </w:t>
       </w:r>
+      <w:bookmarkStart w:id="0" w:name="_GoBack"/>
+      <w:bookmarkEnd w:id="0"/>
+      <w:proofErr w:type="spellStart"/>
       <w:r>
         <w:rPr>
           <w:rFonts w:asciiTheme="minorHAnsi" w:hAnsiTheme="minorHAnsi" w:cstheme="minorHAnsi"/>
-          <w:b/>
+          <w:bCs/>
+          <w:sz w:val="28"/>
+          <w:szCs w:val="28"/>
+        </w:rPr>
+        <w:t>Class</w:t>
+      </w:r>
+      <w:proofErr w:type="spellEnd"/>
+      <w:r>
+        <w:rPr>
+          <w:rFonts w:asciiTheme="minorHAnsi" w:hAnsiTheme="minorHAnsi" w:cstheme="minorHAnsi"/>
           <w:bCs/>
           <w:sz w:val="28"/>
           <w:szCs w:val="28"/>
         </w:rPr>
         <w:t xml:space="preserve"> </w:t>
       </w:r>
+      <w:proofErr w:type="spellStart"/>
       <w:r>
         <w:rPr>
           <w:rFonts w:asciiTheme="minorHAnsi" w:hAnsiTheme="minorHAnsi" w:cstheme="minorHAnsi"/>
-          <w:b/>
           <w:bCs/>
           <w:sz w:val="28"/>
           <w:szCs w:val="28"/>
         </w:rPr>
-        <w:t>Classe responsável p</w:t>
+        <w:t>responsible</w:t>
       </w:r>
+      <w:proofErr w:type="spellEnd"/>
       <w:r>
         <w:rPr>
           <w:rFonts w:asciiTheme="minorHAnsi" w:hAnsiTheme="minorHAnsi" w:cstheme="minorHAnsi"/>
-          <w:b/>
           <w:bCs/>
           <w:sz w:val="28"/>
           <w:szCs w:val="28"/>
         </w:rPr>
-        <w:t xml:space="preserve">or manipular os dados de um arbitro como sei índice de identificação, nome, telefone, </w:t>
+        <w:t xml:space="preserve"> for </w:t>
       </w:r>
       <w:proofErr w:type="spellStart"/>
-      <w:proofErr w:type="gramStart"/>
       <w:r>
         <w:rPr>
           <w:rFonts w:asciiTheme="minorHAnsi" w:hAnsiTheme="minorHAnsi" w:cstheme="minorHAnsi"/>
-          <w:b/>
           <w:bCs/>
           <w:sz w:val="28"/>
           <w:szCs w:val="28"/>
         </w:rPr>
-        <w:t>cpf</w:t>
+        <w:t>handling</w:t>
       </w:r>
       <w:proofErr w:type="spellEnd"/>
-      <w:proofErr w:type="gramEnd"/>
       <w:r>
         <w:rPr>
           <w:rFonts w:asciiTheme="minorHAnsi" w:hAnsiTheme="minorHAnsi" w:cstheme="minorHAnsi"/>
-          <w:b/>
           <w:bCs/>
           <w:sz w:val="28"/>
           <w:szCs w:val="28"/>
         </w:rPr>
-        <w:t xml:space="preserve">. Podendo excluir, atualizar </w:t>
+        <w:t xml:space="preserve"> </w:t>
       </w:r>
-      <w:proofErr w:type="gramStart"/>
+      <w:proofErr w:type="spellStart"/>
       <w:r>
         <w:rPr>
           <w:rFonts w:asciiTheme="minorHAnsi" w:hAnsiTheme="minorHAnsi" w:cstheme="minorHAnsi"/>
-          <w:b/>
           <w:bCs/>
           <w:sz w:val="28"/>
           <w:szCs w:val="28"/>
         </w:rPr>
-        <w:t>deletar</w:t>
+        <w:t>the</w:t>
       </w:r>
-      <w:proofErr w:type="gramEnd"/>
+      <w:proofErr w:type="spellEnd"/>
       <w:r>
         <w:rPr>
           <w:rFonts w:asciiTheme="minorHAnsi" w:hAnsiTheme="minorHAnsi" w:cstheme="minorHAnsi"/>
-          <w:b/>
+          <w:bCs/>
+          <w:sz w:val="28"/>
+          <w:szCs w:val="28"/>
+        </w:rPr>
+        <w:t xml:space="preserve"> data </w:t>
+      </w:r>
+      <w:proofErr w:type="spellStart"/>
+      <w:r>
+        <w:rPr>
+          <w:rFonts w:asciiTheme="minorHAnsi" w:hAnsiTheme="minorHAnsi" w:cstheme="minorHAnsi"/>
+          <w:bCs/>
+          <w:sz w:val="28"/>
+          <w:szCs w:val="28"/>
+        </w:rPr>
+        <w:t>of</w:t>
+      </w:r>
+      <w:proofErr w:type="spellEnd"/>
+      <w:r>
+        <w:rPr>
+          <w:rFonts w:asciiTheme="minorHAnsi" w:hAnsiTheme="minorHAnsi" w:cstheme="minorHAnsi"/>
+          <w:bCs/>
+          <w:sz w:val="28"/>
+          <w:szCs w:val="28"/>
+        </w:rPr>
+        <w:t xml:space="preserve"> a referee </w:t>
+      </w:r>
+      <w:proofErr w:type="spellStart"/>
+      <w:r>
+        <w:rPr>
+          <w:rFonts w:asciiTheme="minorHAnsi" w:hAnsiTheme="minorHAnsi" w:cstheme="minorHAnsi"/>
+          <w:bCs/>
+          <w:sz w:val="28"/>
+          <w:szCs w:val="28"/>
+        </w:rPr>
+        <w:t>know</w:t>
+      </w:r>
+      <w:proofErr w:type="spellEnd"/>
+      <w:r>
+        <w:rPr>
+          <w:rFonts w:asciiTheme="minorHAnsi" w:hAnsiTheme="minorHAnsi" w:cstheme="minorHAnsi"/>
+          <w:bCs/>
+          <w:sz w:val="28"/>
+          <w:szCs w:val="28"/>
+        </w:rPr>
+        <w:t xml:space="preserve"> as index id, </w:t>
+      </w:r>
+      <w:proofErr w:type="spellStart"/>
+      <w:r>
+        <w:rPr>
+          <w:rFonts w:asciiTheme="minorHAnsi" w:hAnsiTheme="minorHAnsi" w:cstheme="minorHAnsi"/>
+          <w:bCs/>
+          <w:sz w:val="28"/>
+          <w:szCs w:val="28"/>
+        </w:rPr>
+        <w:t>name</w:t>
+      </w:r>
+      <w:proofErr w:type="spellEnd"/>
+      <w:r>
+        <w:rPr>
+          <w:rFonts w:asciiTheme="minorHAnsi" w:hAnsiTheme="minorHAnsi" w:cstheme="minorHAnsi"/>
           <w:bCs/>
           <w:sz w:val="28"/>
           <w:szCs w:val="28"/>
@@ -167,7 +217,86 @@
       <w:r>
         <w:rPr>
           <w:rFonts w:asciiTheme="minorHAnsi" w:hAnsiTheme="minorHAnsi" w:cstheme="minorHAnsi"/>
-          <w:b/>
+          <w:bCs/>
+          <w:sz w:val="28"/>
+          <w:szCs w:val="28"/>
+        </w:rPr>
+        <w:t>phone</w:t>
+      </w:r>
+      <w:proofErr w:type="spellEnd"/>
+      <w:r>
+        <w:rPr>
+          <w:rFonts w:asciiTheme="minorHAnsi" w:hAnsiTheme="minorHAnsi" w:cstheme="minorHAnsi"/>
+          <w:bCs/>
+          <w:sz w:val="28"/>
+          <w:szCs w:val="28"/>
+        </w:rPr>
+        <w:t xml:space="preserve">. </w:t>
+      </w:r>
+      <w:proofErr w:type="spellStart"/>
+      <w:r>
+        <w:rPr>
+          <w:rFonts w:asciiTheme="minorHAnsi" w:hAnsiTheme="minorHAnsi" w:cstheme="minorHAnsi"/>
+          <w:bCs/>
+          <w:sz w:val="28"/>
+          <w:szCs w:val="28"/>
+        </w:rPr>
+        <w:t>Can</w:t>
+      </w:r>
+      <w:proofErr w:type="spellEnd"/>
+      <w:r>
+        <w:rPr>
+          <w:rFonts w:asciiTheme="minorHAnsi" w:hAnsiTheme="minorHAnsi" w:cstheme="minorHAnsi"/>
+          <w:bCs/>
+          <w:sz w:val="28"/>
+          <w:szCs w:val="28"/>
+        </w:rPr>
+        <w:t xml:space="preserve"> </w:t>
+      </w:r>
+      <w:proofErr w:type="gramStart"/>
+      <w:r>
+        <w:rPr>
+          <w:rFonts w:asciiTheme="minorHAnsi" w:hAnsiTheme="minorHAnsi" w:cstheme="minorHAnsi"/>
+          <w:bCs/>
+          <w:sz w:val="28"/>
+          <w:szCs w:val="28"/>
+        </w:rPr>
+        <w:t>delete</w:t>
+      </w:r>
+      <w:proofErr w:type="gramEnd"/>
+      <w:r>
+        <w:rPr>
+          <w:rFonts w:asciiTheme="minorHAnsi" w:hAnsiTheme="minorHAnsi" w:cstheme="minorHAnsi"/>
+          <w:bCs/>
+          <w:sz w:val="28"/>
+          <w:szCs w:val="28"/>
+        </w:rPr>
+        <w:t xml:space="preserve">, </w:t>
+      </w:r>
+      <w:proofErr w:type="spellStart"/>
+      <w:r>
+        <w:rPr>
+          <w:rFonts w:asciiTheme="minorHAnsi" w:hAnsiTheme="minorHAnsi" w:cstheme="minorHAnsi"/>
+          <w:bCs/>
+          <w:sz w:val="28"/>
+          <w:szCs w:val="28"/>
+        </w:rPr>
+        <w:t>update</w:t>
+      </w:r>
+      <w:proofErr w:type="spellEnd"/>
+      <w:r>
+        <w:rPr>
+          <w:rFonts w:asciiTheme="minorHAnsi" w:hAnsiTheme="minorHAnsi" w:cstheme="minorHAnsi"/>
+          <w:bCs/>
+          <w:sz w:val="28"/>
+          <w:szCs w:val="28"/>
+        </w:rPr>
+        <w:t xml:space="preserve">, delete, </w:t>
+      </w:r>
+      <w:proofErr w:type="spellStart"/>
+      <w:r>
+        <w:rPr>
+          <w:rFonts w:asciiTheme="minorHAnsi" w:hAnsiTheme="minorHAnsi" w:cstheme="minorHAnsi"/>
           <w:bCs/>
           <w:sz w:val="28"/>
           <w:szCs w:val="28"/>
@@ -178,32 +307,71 @@
       <w:r>
         <w:rPr>
           <w:rFonts w:asciiTheme="minorHAnsi" w:hAnsiTheme="minorHAnsi" w:cstheme="minorHAnsi"/>
-          <w:b/>
           <w:bCs/>
           <w:sz w:val="28"/>
           <w:szCs w:val="28"/>
         </w:rPr>
-        <w:t xml:space="preserve"> além </w:t>
+        <w:t xml:space="preserve"> </w:t>
       </w:r>
+      <w:proofErr w:type="spellStart"/>
       <w:r>
         <w:rPr>
           <w:rFonts w:asciiTheme="minorHAnsi" w:hAnsiTheme="minorHAnsi" w:cstheme="minorHAnsi"/>
-          <w:b/>
           <w:bCs/>
           <w:sz w:val="28"/>
           <w:szCs w:val="28"/>
         </w:rPr>
-        <w:t>de atualizar os dados de um arbitro</w:t>
+        <w:t>plus</w:t>
       </w:r>
+      <w:proofErr w:type="spellEnd"/>
       <w:r>
         <w:rPr>
           <w:rFonts w:asciiTheme="minorHAnsi" w:hAnsiTheme="minorHAnsi" w:cstheme="minorHAnsi"/>
-          <w:b/>
           <w:bCs/>
           <w:sz w:val="28"/>
           <w:szCs w:val="28"/>
         </w:rPr>
-        <w:t xml:space="preserve">.  </w:t>
+        <w:t xml:space="preserve"> </w:t>
+      </w:r>
+      <w:proofErr w:type="spellStart"/>
+      <w:r>
+        <w:rPr>
+          <w:rFonts w:asciiTheme="minorHAnsi" w:hAnsiTheme="minorHAnsi" w:cstheme="minorHAnsi"/>
+          <w:bCs/>
+          <w:sz w:val="28"/>
+          <w:szCs w:val="28"/>
+        </w:rPr>
+        <w:t>update</w:t>
+      </w:r>
+      <w:proofErr w:type="spellEnd"/>
+      <w:r>
+        <w:rPr>
+          <w:rFonts w:asciiTheme="minorHAnsi" w:hAnsiTheme="minorHAnsi" w:cstheme="minorHAnsi"/>
+          <w:bCs/>
+          <w:sz w:val="28"/>
+          <w:szCs w:val="28"/>
+        </w:rPr>
+        <w:t xml:space="preserve"> </w:t>
+      </w:r>
+      <w:proofErr w:type="spellStart"/>
+      <w:r>
+        <w:rPr>
+          <w:rFonts w:asciiTheme="minorHAnsi" w:hAnsiTheme="minorHAnsi" w:cstheme="minorHAnsi"/>
+          <w:bCs/>
+          <w:sz w:val="28"/>
+          <w:szCs w:val="28"/>
+        </w:rPr>
+        <w:t>of</w:t>
+      </w:r>
+      <w:proofErr w:type="spellEnd"/>
+      <w:r>
+        <w:rPr>
+          <w:rFonts w:asciiTheme="minorHAnsi" w:hAnsiTheme="minorHAnsi" w:cstheme="minorHAnsi"/>
+          <w:bCs/>
+          <w:sz w:val="28"/>
+          <w:szCs w:val="28"/>
+        </w:rPr>
+        <w:t xml:space="preserve"> a referee.</w:t>
       </w:r>
     </w:p>
     <w:p>
@@ -1197,8 +1365,36 @@
                 <w:szCs w:val="24"/>
                 <w:lang w:val="en-US"/>
               </w:rPr>
-              <w:t xml:space="preserve">Variable responsible for storing the name of the technician found by the </w:t>
-            </w:r>
+              <w:t>Variable responsible for storing the name of the technician found by the function.</w:t>
+            </w:r>
+          </w:p>
+        </w:tc>
+        <w:tc>
+          <w:tcPr>
+            <w:tcW w:w="1579" w:type="dxa"/>
+          </w:tcPr>
+          <w:p>
+            <w:pPr>
+              <w:pStyle w:val="SemEspaamento"/>
+              <w:rPr>
+                <w:rFonts w:cstheme="minorHAnsi"/>
+                <w:bCs/>
+                <w:sz w:val="24"/>
+                <w:szCs w:val="24"/>
+                <w:lang w:val="en-US"/>
+              </w:rPr>
+            </w:pPr>
+            <w:r>
+              <w:rPr>
+                <w:rFonts w:cstheme="minorHAnsi"/>
+                <w:bCs/>
+                <w:sz w:val="24"/>
+                <w:szCs w:val="24"/>
+                <w:lang w:val="en-US"/>
+              </w:rPr>
+              <w:t xml:space="preserve">The name can’t contains number or special </w:t>
+            </w:r>
+            <w:proofErr w:type="spellStart"/>
             <w:r>
               <w:rPr>
                 <w:rFonts w:cstheme="minorHAnsi"/>
@@ -1208,56 +1404,6 @@
                 <w:lang w:val="en-US"/>
               </w:rPr>
               <w:lastRenderedPageBreak/>
-              <w:t>function.</w:t>
-            </w:r>
-          </w:p>
-        </w:tc>
-        <w:tc>
-          <w:tcPr>
-            <w:tcW w:w="1579" w:type="dxa"/>
-          </w:tcPr>
-          <w:p>
-            <w:pPr>
-              <w:pStyle w:val="SemEspaamento"/>
-              <w:rPr>
-                <w:rFonts w:cstheme="minorHAnsi"/>
-                <w:bCs/>
-                <w:sz w:val="24"/>
-                <w:szCs w:val="24"/>
-                <w:lang w:val="en-US"/>
-              </w:rPr>
-            </w:pPr>
-            <w:r>
-              <w:rPr>
-                <w:rFonts w:cstheme="minorHAnsi"/>
-                <w:bCs/>
-                <w:sz w:val="24"/>
-                <w:szCs w:val="24"/>
-                <w:lang w:val="en-US"/>
-              </w:rPr>
-              <w:lastRenderedPageBreak/>
-              <w:t xml:space="preserve">The name can’t contains number or </w:t>
-            </w:r>
-            <w:r>
-              <w:rPr>
-                <w:rFonts w:cstheme="minorHAnsi"/>
-                <w:bCs/>
-                <w:sz w:val="24"/>
-                <w:szCs w:val="24"/>
-                <w:lang w:val="en-US"/>
-              </w:rPr>
-              <w:lastRenderedPageBreak/>
-              <w:t xml:space="preserve">special </w:t>
-            </w:r>
-            <w:proofErr w:type="spellStart"/>
-            <w:r>
-              <w:rPr>
-                <w:rFonts w:cstheme="minorHAnsi"/>
-                <w:bCs/>
-                <w:sz w:val="24"/>
-                <w:szCs w:val="24"/>
-                <w:lang w:val="en-US"/>
-              </w:rPr>
               <w:t>caracteres</w:t>
             </w:r>
             <w:proofErr w:type="spellEnd"/>

</xml_diff>